<commit_message>
end of session upload (with interceptors, token service)
</commit_message>
<xml_diff>
--- a/diagrams/routes-client-side-rendering.docx
+++ b/diagrams/routes-client-side-rendering.docx
@@ -10,18 +10,336 @@
         <mc:AlternateContent>
           <mc:Choice Requires="wps">
             <w:drawing>
-              <wp:anchor distT="0" distB="0" distL="114300" distR="114300" simplePos="0" relativeHeight="251715584" behindDoc="0" locked="0" layoutInCell="1" allowOverlap="1" wp14:anchorId="3F708A80" wp14:editId="108917BC">
+              <wp:anchor distT="0" distB="0" distL="114300" distR="114300" simplePos="0" relativeHeight="251719680" behindDoc="0" locked="0" layoutInCell="1" allowOverlap="1" wp14:anchorId="5B02BB3B" wp14:editId="186EDD13">
                 <wp:simplePos x="0" y="0"/>
                 <wp:positionH relativeFrom="column">
-                  <wp:posOffset>-106045</wp:posOffset>
+                  <wp:posOffset>5447877</wp:posOffset>
                 </wp:positionH>
                 <wp:positionV relativeFrom="paragraph">
-                  <wp:posOffset>2971800</wp:posOffset>
+                  <wp:posOffset>1883622</wp:posOffset>
+                </wp:positionV>
+                <wp:extent cx="808567" cy="774700"/>
+                <wp:effectExtent l="0" t="0" r="10795" b="25400"/>
+                <wp:wrapNone/>
+                <wp:docPr id="1477462433" name="Flowchart: Magnetic Disk 45"/>
+                <wp:cNvGraphicFramePr/>
+                <a:graphic xmlns:a="http://schemas.openxmlformats.org/drawingml/2006/main">
+                  <a:graphicData uri="http://schemas.microsoft.com/office/word/2010/wordprocessingShape">
+                    <wps:wsp>
+                      <wps:cNvSpPr/>
+                      <wps:spPr>
+                        <a:xfrm>
+                          <a:off x="0" y="0"/>
+                          <a:ext cx="808567" cy="774700"/>
+                        </a:xfrm>
+                        <a:prstGeom prst="flowChartMagneticDisk">
+                          <a:avLst/>
+                        </a:prstGeom>
+                      </wps:spPr>
+                      <wps:style>
+                        <a:lnRef idx="2">
+                          <a:schemeClr val="accent1">
+                            <a:shade val="15000"/>
+                          </a:schemeClr>
+                        </a:lnRef>
+                        <a:fillRef idx="1">
+                          <a:schemeClr val="accent1"/>
+                        </a:fillRef>
+                        <a:effectRef idx="0">
+                          <a:schemeClr val="accent1"/>
+                        </a:effectRef>
+                        <a:fontRef idx="minor">
+                          <a:schemeClr val="lt1"/>
+                        </a:fontRef>
+                      </wps:style>
+                      <wps:txbx>
+                        <w:txbxContent>
+                          <w:p>
+                            <w:pPr>
+                              <w:jc w:val="center"/>
+                            </w:pPr>
+                            <w:r>
+                              <w:t>params</w:t>
+                            </w:r>
+                          </w:p>
+                        </w:txbxContent>
+                      </wps:txbx>
+                      <wps:bodyPr rot="0" spcFirstLastPara="0" vertOverflow="overflow" horzOverflow="overflow" vert="horz" wrap="square" lIns="91440" tIns="45720" rIns="91440" bIns="45720" numCol="1" spcCol="0" rtlCol="0" fromWordArt="0" anchor="ctr" anchorCtr="0" forceAA="0" compatLnSpc="1">
+                        <a:prstTxWarp prst="textNoShape">
+                          <a:avLst/>
+                        </a:prstTxWarp>
+                        <a:noAutofit/>
+                      </wps:bodyPr>
+                    </wps:wsp>
+                  </a:graphicData>
+                </a:graphic>
+                <wp14:sizeRelH relativeFrom="margin">
+                  <wp14:pctWidth>0</wp14:pctWidth>
+                </wp14:sizeRelH>
+                <wp14:sizeRelV relativeFrom="margin">
+                  <wp14:pctHeight>0</wp14:pctHeight>
+                </wp14:sizeRelV>
+              </wp:anchor>
+            </w:drawing>
+          </mc:Choice>
+          <mc:Fallback>
+            <w:pict>
+              <v:shapetype w14:anchorId="5B02BB3B" id="_x0000_t132" coordsize="21600,21600" o:spt="132" path="m10800,qx,3391l,18209qy10800,21600,21600,18209l21600,3391qy10800,xem,3391nfqy10800,6782,21600,3391e">
+                <v:path o:extrusionok="f" gradientshapeok="t" o:connecttype="custom" o:connectlocs="10800,6782;10800,0;0,10800;10800,21600;21600,10800" o:connectangles="270,270,180,90,0" textboxrect="0,6782,21600,18209"/>
+              </v:shapetype>
+              <v:shape id="Flowchart: Magnetic Disk 45" o:spid="_x0000_s1026" type="#_x0000_t132" style="position:absolute;margin-left:428.95pt;margin-top:148.3pt;width:63.65pt;height:61pt;z-index:251719680;visibility:visible;mso-wrap-style:square;mso-width-percent:0;mso-height-percent:0;mso-wrap-distance-left:9pt;mso-wrap-distance-top:0;mso-wrap-distance-right:9pt;mso-wrap-distance-bottom:0;mso-position-horizontal:absolute;mso-position-horizontal-relative:text;mso-position-vertical:absolute;mso-position-vertical-relative:text;mso-width-percent:0;mso-height-percent:0;mso-width-relative:margin;mso-height-relative:margin;v-text-anchor:middle" o:gfxdata="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" fillcolor="#156082 [3204]" strokecolor="#030e13 [484]" strokeweight="1.5pt">
+                <v:stroke joinstyle="miter"/>
+                <v:textbox>
+                  <w:txbxContent>
+                    <w:p>
+                      <w:pPr>
+                        <w:jc w:val="center"/>
+                      </w:pPr>
+                      <w:r>
+                        <w:t>params</w:t>
+                      </w:r>
+                    </w:p>
+                  </w:txbxContent>
+                </v:textbox>
+              </v:shape>
+            </w:pict>
+          </mc:Fallback>
+        </mc:AlternateContent>
+      </w:r>
+      <w:r>
+        <w:rPr>
+          <w:noProof/>
+        </w:rPr>
+        <mc:AlternateContent>
+          <mc:Choice Requires="wps">
+            <w:drawing>
+              <wp:anchor distT="0" distB="0" distL="114300" distR="114300" simplePos="0" relativeHeight="251721728" behindDoc="0" locked="0" layoutInCell="1" allowOverlap="1" wp14:anchorId="6AB2DFC0" wp14:editId="4902B6DC">
+                <wp:simplePos x="0" y="0"/>
+                <wp:positionH relativeFrom="column">
+                  <wp:posOffset>3855931</wp:posOffset>
+                </wp:positionH>
+                <wp:positionV relativeFrom="paragraph">
+                  <wp:posOffset>1925320</wp:posOffset>
+                </wp:positionV>
+                <wp:extent cx="1100667" cy="749300"/>
+                <wp:effectExtent l="0" t="0" r="23495" b="12700"/>
+                <wp:wrapNone/>
+                <wp:docPr id="2143903373" name="Flowchart: Magnetic Disk 45"/>
+                <wp:cNvGraphicFramePr/>
+                <a:graphic xmlns:a="http://schemas.openxmlformats.org/drawingml/2006/main">
+                  <a:graphicData uri="http://schemas.microsoft.com/office/word/2010/wordprocessingShape">
+                    <wps:wsp>
+                      <wps:cNvSpPr/>
+                      <wps:spPr>
+                        <a:xfrm>
+                          <a:off x="0" y="0"/>
+                          <a:ext cx="1100667" cy="749300"/>
+                        </a:xfrm>
+                        <a:prstGeom prst="flowChartMagneticDisk">
+                          <a:avLst/>
+                        </a:prstGeom>
+                      </wps:spPr>
+                      <wps:style>
+                        <a:lnRef idx="2">
+                          <a:schemeClr val="accent1">
+                            <a:shade val="15000"/>
+                          </a:schemeClr>
+                        </a:lnRef>
+                        <a:fillRef idx="1">
+                          <a:schemeClr val="accent1"/>
+                        </a:fillRef>
+                        <a:effectRef idx="0">
+                          <a:schemeClr val="accent1"/>
+                        </a:effectRef>
+                        <a:fontRef idx="minor">
+                          <a:schemeClr val="lt1"/>
+                        </a:fontRef>
+                      </wps:style>
+                      <wps:txbx>
+                        <w:txbxContent>
+                          <w:p>
+                            <w:pPr>
+                              <w:jc w:val="center"/>
+                            </w:pPr>
+                            <w:proofErr w:type="spellStart"/>
+                            <w:r>
+                              <w:t>queryParams</w:t>
+                            </w:r>
+                            <w:proofErr w:type="spellEnd"/>
+                          </w:p>
+                        </w:txbxContent>
+                      </wps:txbx>
+                      <wps:bodyPr rot="0" spcFirstLastPara="0" vertOverflow="overflow" horzOverflow="overflow" vert="horz" wrap="square" lIns="91440" tIns="45720" rIns="91440" bIns="45720" numCol="1" spcCol="0" rtlCol="0" fromWordArt="0" anchor="ctr" anchorCtr="0" forceAA="0" compatLnSpc="1">
+                        <a:prstTxWarp prst="textNoShape">
+                          <a:avLst/>
+                        </a:prstTxWarp>
+                        <a:noAutofit/>
+                      </wps:bodyPr>
+                    </wps:wsp>
+                  </a:graphicData>
+                </a:graphic>
+                <wp14:sizeRelH relativeFrom="margin">
+                  <wp14:pctWidth>0</wp14:pctWidth>
+                </wp14:sizeRelH>
+                <wp14:sizeRelV relativeFrom="margin">
+                  <wp14:pctHeight>0</wp14:pctHeight>
+                </wp14:sizeRelV>
+              </wp:anchor>
+            </w:drawing>
+          </mc:Choice>
+          <mc:Fallback>
+            <w:pict>
+              <v:shape w14:anchorId="6AB2DFC0" id="_x0000_s1027" type="#_x0000_t132" style="position:absolute;margin-left:303.6pt;margin-top:151.6pt;width:86.65pt;height:59pt;z-index:251721728;visibility:visible;mso-wrap-style:square;mso-width-percent:0;mso-height-percent:0;mso-wrap-distance-left:9pt;mso-wrap-distance-top:0;mso-wrap-distance-right:9pt;mso-wrap-distance-bottom:0;mso-position-horizontal:absolute;mso-position-horizontal-relative:text;mso-position-vertical:absolute;mso-position-vertical-relative:text;mso-width-percent:0;mso-height-percent:0;mso-width-relative:margin;mso-height-relative:margin;v-text-anchor:middle" o:gfxdata="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" fillcolor="#156082 [3204]" strokecolor="#030e13 [484]" strokeweight="1.5pt">
+                <v:stroke joinstyle="miter"/>
+                <v:textbox>
+                  <w:txbxContent>
+                    <w:p>
+                      <w:pPr>
+                        <w:jc w:val="center"/>
+                      </w:pPr>
+                      <w:proofErr w:type="spellStart"/>
+                      <w:r>
+                        <w:t>queryParams</w:t>
+                      </w:r>
+                      <w:proofErr w:type="spellEnd"/>
+                    </w:p>
+                  </w:txbxContent>
+                </v:textbox>
+              </v:shape>
+            </w:pict>
+          </mc:Fallback>
+        </mc:AlternateContent>
+      </w:r>
+      <w:r>
+        <w:rPr>
+          <w:noProof/>
+        </w:rPr>
+        <mc:AlternateContent>
+          <mc:Choice Requires="wps">
+            <w:drawing>
+              <wp:anchor distT="0" distB="0" distL="114300" distR="114300" simplePos="0" relativeHeight="251718656" behindDoc="0" locked="0" layoutInCell="1" allowOverlap="1" wp14:anchorId="5CC7BFDB" wp14:editId="37F36A6D">
+                <wp:simplePos x="0" y="0"/>
+                <wp:positionH relativeFrom="column">
+                  <wp:posOffset>3818467</wp:posOffset>
+                </wp:positionH>
+                <wp:positionV relativeFrom="paragraph">
+                  <wp:posOffset>1769533</wp:posOffset>
+                </wp:positionV>
+                <wp:extent cx="2556510" cy="956310"/>
+                <wp:effectExtent l="0" t="0" r="15240" b="15240"/>
+                <wp:wrapNone/>
+                <wp:docPr id="626183548" name="Rectangle: Rounded Corners 42"/>
+                <wp:cNvGraphicFramePr/>
+                <a:graphic xmlns:a="http://schemas.openxmlformats.org/drawingml/2006/main">
+                  <a:graphicData uri="http://schemas.microsoft.com/office/word/2010/wordprocessingShape">
+                    <wps:wsp>
+                      <wps:cNvSpPr/>
+                      <wps:spPr>
+                        <a:xfrm>
+                          <a:off x="0" y="0"/>
+                          <a:ext cx="2556510" cy="956310"/>
+                        </a:xfrm>
+                        <a:prstGeom prst="roundRect">
+                          <a:avLst/>
+                        </a:prstGeom>
+                        <a:solidFill>
+                          <a:schemeClr val="bg2">
+                            <a:lumMod val="50000"/>
+                          </a:schemeClr>
+                        </a:solidFill>
+                      </wps:spPr>
+                      <wps:style>
+                        <a:lnRef idx="2">
+                          <a:schemeClr val="dk1">
+                            <a:shade val="15000"/>
+                          </a:schemeClr>
+                        </a:lnRef>
+                        <a:fillRef idx="1">
+                          <a:schemeClr val="dk1"/>
+                        </a:fillRef>
+                        <a:effectRef idx="0">
+                          <a:schemeClr val="dk1"/>
+                        </a:effectRef>
+                        <a:fontRef idx="minor">
+                          <a:schemeClr val="lt1"/>
+                        </a:fontRef>
+                      </wps:style>
+                      <wps:txbx>
+                        <w:txbxContent>
+                          <w:p>
+                            <w:pPr>
+                              <w:jc w:val="center"/>
+                            </w:pPr>
+                            <w:r>
+                              <w:t>AR</w:t>
+                            </w:r>
+                            <w:r>
+                              <w:t xml:space="preserve"> </w:t>
+                            </w:r>
+                          </w:p>
+                        </w:txbxContent>
+                      </wps:txbx>
+                      <wps:bodyPr rot="0" spcFirstLastPara="0" vertOverflow="overflow" horzOverflow="overflow" vert="horz" wrap="square" lIns="91440" tIns="45720" rIns="91440" bIns="45720" numCol="1" spcCol="0" rtlCol="0" fromWordArt="0" anchor="ctr" anchorCtr="0" forceAA="0" compatLnSpc="1">
+                        <a:prstTxWarp prst="textNoShape">
+                          <a:avLst/>
+                        </a:prstTxWarp>
+                        <a:noAutofit/>
+                      </wps:bodyPr>
+                    </wps:wsp>
+                  </a:graphicData>
+                </a:graphic>
+                <wp14:sizeRelH relativeFrom="margin">
+                  <wp14:pctWidth>0</wp14:pctWidth>
+                </wp14:sizeRelH>
+                <wp14:sizeRelV relativeFrom="margin">
+                  <wp14:pctHeight>0</wp14:pctHeight>
+                </wp14:sizeRelV>
+              </wp:anchor>
+            </w:drawing>
+          </mc:Choice>
+          <mc:Fallback>
+            <w:pict>
+              <v:roundrect w14:anchorId="5CC7BFDB" id="Rectangle: Rounded Corners 42" o:spid="_x0000_s1028" style="position:absolute;margin-left:300.65pt;margin-top:139.35pt;width:201.3pt;height:75.3pt;z-index:251718656;visibility:visible;mso-wrap-style:square;mso-width-percent:0;mso-height-percent:0;mso-wrap-distance-left:9pt;mso-wrap-distance-top:0;mso-wrap-distance-right:9pt;mso-wrap-distance-bottom:0;mso-position-horizontal:absolute;mso-position-horizontal-relative:text;mso-position-vertical:absolute;mso-position-vertical-relative:text;mso-width-percent:0;mso-height-percent:0;mso-width-relative:margin;mso-height-relative:margin;v-text-anchor:middle" arcsize="10923f" o:gfxdata="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" fillcolor="#737373 [1614]" strokecolor="black [480]" strokeweight="1.5pt">
+                <v:stroke joinstyle="miter"/>
+                <v:textbox>
+                  <w:txbxContent>
+                    <w:p>
+                      <w:pPr>
+                        <w:jc w:val="center"/>
+                      </w:pPr>
+                      <w:r>
+                        <w:t>AR</w:t>
+                      </w:r>
+                      <w:r>
+                        <w:t xml:space="preserve"> </w:t>
+                      </w:r>
+                    </w:p>
+                  </w:txbxContent>
+                </v:textbox>
+              </v:roundrect>
+            </w:pict>
+          </mc:Fallback>
+        </mc:AlternateContent>
+      </w:r>
+      <w:r>
+        <w:rPr>
+          <w:noProof/>
+        </w:rPr>
+        <mc:AlternateContent>
+          <mc:Choice Requires="wps">
+            <w:drawing>
+              <wp:anchor distT="0" distB="0" distL="114300" distR="114300" simplePos="0" relativeHeight="251711488" behindDoc="0" locked="0" layoutInCell="1" allowOverlap="1" wp14:anchorId="4DF7580A" wp14:editId="2C4BF490">
+                <wp:simplePos x="0" y="0"/>
+                <wp:positionH relativeFrom="column">
+                  <wp:posOffset>-156210</wp:posOffset>
+                </wp:positionH>
+                <wp:positionV relativeFrom="paragraph">
+                  <wp:posOffset>2400300</wp:posOffset>
                 </wp:positionV>
                 <wp:extent cx="592666" cy="270933"/>
                 <wp:effectExtent l="0" t="0" r="17145" b="15240"/>
                 <wp:wrapNone/>
-                <wp:docPr id="1482251158" name="Rectangle: Rounded Corners 42"/>
+                <wp:docPr id="1601409632" name="Rectangle: Rounded Corners 42"/>
                 <wp:cNvGraphicFramePr/>
                 <a:graphic xmlns:a="http://schemas.openxmlformats.org/drawingml/2006/main">
                   <a:graphicData uri="http://schemas.microsoft.com/office/word/2010/wordprocessingShape">
@@ -36,23 +354,22 @@
                           <a:avLst/>
                         </a:prstGeom>
                         <a:solidFill>
-                          <a:schemeClr val="tx2">
-                            <a:lumMod val="25000"/>
-                            <a:lumOff val="75000"/>
+                          <a:schemeClr val="bg2">
+                            <a:lumMod val="50000"/>
                           </a:schemeClr>
                         </a:solidFill>
                       </wps:spPr>
                       <wps:style>
                         <a:lnRef idx="2">
-                          <a:schemeClr val="accent1">
+                          <a:schemeClr val="dk1">
                             <a:shade val="15000"/>
                           </a:schemeClr>
                         </a:lnRef>
                         <a:fillRef idx="1">
-                          <a:schemeClr val="accent1"/>
+                          <a:schemeClr val="dk1"/>
                         </a:fillRef>
                         <a:effectRef idx="0">
-                          <a:schemeClr val="accent1"/>
+                          <a:schemeClr val="dk1"/>
                         </a:effectRef>
                         <a:fontRef idx="minor">
                           <a:schemeClr val="lt1"/>
@@ -84,7 +401,7 @@
           </mc:Choice>
           <mc:Fallback>
             <w:pict>
-              <v:roundrect w14:anchorId="3F708A80" id="Rectangle: Rounded Corners 42" o:spid="_x0000_s1026" style="position:absolute;margin-left:-8.35pt;margin-top:234pt;width:46.65pt;height:21.35pt;z-index:251715584;visibility:visible;mso-wrap-style:square;mso-wrap-distance-left:9pt;mso-wrap-distance-top:0;mso-wrap-distance-right:9pt;mso-wrap-distance-bottom:0;mso-position-horizontal:absolute;mso-position-horizontal-relative:text;mso-position-vertical:absolute;mso-position-vertical-relative:text;v-text-anchor:middle" arcsize="10923f" o:gfxdata="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" fillcolor="#a7caec [831]" strokecolor="#030e13 [484]" strokeweight="1.5pt">
+              <v:roundrect w14:anchorId="4DF7580A" id="_x0000_s1029" style="position:absolute;margin-left:-12.3pt;margin-top:189pt;width:46.65pt;height:21.35pt;z-index:251711488;visibility:visible;mso-wrap-style:square;mso-wrap-distance-left:9pt;mso-wrap-distance-top:0;mso-wrap-distance-right:9pt;mso-wrap-distance-bottom:0;mso-position-horizontal:absolute;mso-position-horizontal-relative:text;mso-position-vertical:absolute;mso-position-vertical-relative:text;v-text-anchor:middle" arcsize="10923f" o:gfxdata="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" fillcolor="#737373 [1614]" strokecolor="black [480]" strokeweight="1.5pt">
                 <v:stroke joinstyle="miter"/>
                 <v:textbox>
                   <w:txbxContent>
@@ -110,18 +427,202 @@
         <mc:AlternateContent>
           <mc:Choice Requires="wps">
             <w:drawing>
-              <wp:anchor distT="0" distB="0" distL="114300" distR="114300" simplePos="0" relativeHeight="251713536" behindDoc="0" locked="0" layoutInCell="1" allowOverlap="1" wp14:anchorId="4213E445" wp14:editId="6E90E47A">
+              <wp:anchor distT="0" distB="0" distL="114300" distR="114300" simplePos="0" relativeHeight="251716608" behindDoc="0" locked="0" layoutInCell="1" allowOverlap="1" wp14:anchorId="176A9DD0" wp14:editId="2F8E18C7">
+                <wp:simplePos x="0" y="0"/>
+                <wp:positionH relativeFrom="column">
+                  <wp:posOffset>503767</wp:posOffset>
+                </wp:positionH>
+                <wp:positionV relativeFrom="paragraph">
+                  <wp:posOffset>910167</wp:posOffset>
+                </wp:positionV>
+                <wp:extent cx="647700" cy="1621366"/>
+                <wp:effectExtent l="0" t="38100" r="57150" b="17145"/>
+                <wp:wrapNone/>
+                <wp:docPr id="1479537978" name="Straight Arrow Connector 44"/>
+                <wp:cNvGraphicFramePr/>
+                <a:graphic xmlns:a="http://schemas.openxmlformats.org/drawingml/2006/main">
+                  <a:graphicData uri="http://schemas.microsoft.com/office/word/2010/wordprocessingShape">
+                    <wps:wsp>
+                      <wps:cNvCnPr/>
+                      <wps:spPr>
+                        <a:xfrm flipV="1">
+                          <a:off x="0" y="0"/>
+                          <a:ext cx="647700" cy="1621366"/>
+                        </a:xfrm>
+                        <a:prstGeom prst="straightConnector1">
+                          <a:avLst/>
+                        </a:prstGeom>
+                        <a:ln>
+                          <a:tailEnd type="triangle"/>
+                        </a:ln>
+                      </wps:spPr>
+                      <wps:style>
+                        <a:lnRef idx="2">
+                          <a:schemeClr val="dk1"/>
+                        </a:lnRef>
+                        <a:fillRef idx="0">
+                          <a:schemeClr val="dk1"/>
+                        </a:fillRef>
+                        <a:effectRef idx="1">
+                          <a:schemeClr val="dk1"/>
+                        </a:effectRef>
+                        <a:fontRef idx="minor">
+                          <a:schemeClr val="tx1"/>
+                        </a:fontRef>
+                      </wps:style>
+                      <wps:bodyPr/>
+                    </wps:wsp>
+                  </a:graphicData>
+                </a:graphic>
+              </wp:anchor>
+            </w:drawing>
+          </mc:Choice>
+          <mc:Fallback>
+            <w:pict>
+              <v:shapetype w14:anchorId="445CE911" id="_x0000_t32" coordsize="21600,21600" o:spt="32" o:oned="t" path="m,l21600,21600e" filled="f">
+                <v:path arrowok="t" fillok="f" o:connecttype="none"/>
+                <o:lock v:ext="edit" shapetype="t"/>
+              </v:shapetype>
+              <v:shape id="Straight Arrow Connector 44" o:spid="_x0000_s1026" type="#_x0000_t32" style="position:absolute;margin-left:39.65pt;margin-top:71.65pt;width:51pt;height:127.65pt;flip:y;z-index:251716608;visibility:visible;mso-wrap-style:square;mso-wrap-distance-left:9pt;mso-wrap-distance-top:0;mso-wrap-distance-right:9pt;mso-wrap-distance-bottom:0;mso-position-horizontal:absolute;mso-position-horizontal-relative:text;mso-position-vertical:absolute;mso-position-vertical-relative:text" o:gfxdata="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" strokecolor="black [3200]" strokeweight="1.5pt">
+                <v:stroke endarrow="block" joinstyle="miter"/>
+              </v:shape>
+            </w:pict>
+          </mc:Fallback>
+        </mc:AlternateContent>
+      </w:r>
+      <w:r>
+        <w:rPr>
+          <w:noProof/>
+        </w:rPr>
+        <mc:AlternateContent>
+          <mc:Choice Requires="wps">
+            <w:drawing>
+              <wp:anchor distT="0" distB="0" distL="114300" distR="114300" simplePos="0" relativeHeight="251699200" behindDoc="0" locked="0" layoutInCell="1" allowOverlap="1" wp14:anchorId="6343382A" wp14:editId="2FF751BF">
+                <wp:simplePos x="0" y="0"/>
+                <wp:positionH relativeFrom="column">
+                  <wp:posOffset>1049867</wp:posOffset>
+                </wp:positionH>
+                <wp:positionV relativeFrom="paragraph">
+                  <wp:posOffset>651933</wp:posOffset>
+                </wp:positionV>
+                <wp:extent cx="444500" cy="292100"/>
+                <wp:effectExtent l="0" t="0" r="12700" b="12700"/>
+                <wp:wrapNone/>
+                <wp:docPr id="961423995" name="Rectangle 25"/>
+                <wp:cNvGraphicFramePr/>
+                <a:graphic xmlns:a="http://schemas.openxmlformats.org/drawingml/2006/main">
+                  <a:graphicData uri="http://schemas.microsoft.com/office/word/2010/wordprocessingShape">
+                    <wps:wsp>
+                      <wps:cNvSpPr/>
+                      <wps:spPr>
+                        <a:xfrm>
+                          <a:off x="0" y="0"/>
+                          <a:ext cx="444500" cy="292100"/>
+                        </a:xfrm>
+                        <a:prstGeom prst="rect">
+                          <a:avLst/>
+                        </a:prstGeom>
+                        <a:solidFill>
+                          <a:schemeClr val="tx2">
+                            <a:lumMod val="25000"/>
+                            <a:lumOff val="75000"/>
+                          </a:schemeClr>
+                        </a:solidFill>
+                      </wps:spPr>
+                      <wps:style>
+                        <a:lnRef idx="2">
+                          <a:schemeClr val="accent1">
+                            <a:shade val="15000"/>
+                          </a:schemeClr>
+                        </a:lnRef>
+                        <a:fillRef idx="1">
+                          <a:schemeClr val="accent1"/>
+                        </a:fillRef>
+                        <a:effectRef idx="0">
+                          <a:schemeClr val="accent1"/>
+                        </a:effectRef>
+                        <a:fontRef idx="minor">
+                          <a:schemeClr val="lt1"/>
+                        </a:fontRef>
+                      </wps:style>
+                      <wps:txbx>
+                        <w:txbxContent>
+                          <w:p>
+                            <w:pPr>
+                              <w:jc w:val="center"/>
+                              <w:rPr>
+                                <w:color w:val="EE0000"/>
+                              </w:rPr>
+                            </w:pPr>
+                            <w:r>
+                              <w:rPr>
+                                <w:color w:val="EE0000"/>
+                              </w:rPr>
+                              <w:t>PD</w:t>
+                            </w:r>
+                          </w:p>
+                        </w:txbxContent>
+                      </wps:txbx>
+                      <wps:bodyPr rot="0" spcFirstLastPara="0" vertOverflow="overflow" horzOverflow="overflow" vert="horz" wrap="square" lIns="91440" tIns="45720" rIns="91440" bIns="45720" numCol="1" spcCol="0" rtlCol="0" fromWordArt="0" anchor="ctr" anchorCtr="0" forceAA="0" compatLnSpc="1">
+                        <a:prstTxWarp prst="textNoShape">
+                          <a:avLst/>
+                        </a:prstTxWarp>
+                        <a:noAutofit/>
+                      </wps:bodyPr>
+                    </wps:wsp>
+                  </a:graphicData>
+                </a:graphic>
+                <wp14:sizeRelH relativeFrom="margin">
+                  <wp14:pctWidth>0</wp14:pctWidth>
+                </wp14:sizeRelH>
+              </wp:anchor>
+            </w:drawing>
+          </mc:Choice>
+          <mc:Fallback>
+            <w:pict>
+              <v:rect w14:anchorId="6343382A" id="Rectangle 25" o:spid="_x0000_s1030" style="position:absolute;margin-left:82.65pt;margin-top:51.35pt;width:35pt;height:23pt;z-index:251699200;visibility:visible;mso-wrap-style:square;mso-width-percent:0;mso-wrap-distance-left:9pt;mso-wrap-distance-top:0;mso-wrap-distance-right:9pt;mso-wrap-distance-bottom:0;mso-position-horizontal:absolute;mso-position-horizontal-relative:text;mso-position-vertical:absolute;mso-position-vertical-relative:text;mso-width-percent:0;mso-width-relative:margin;v-text-anchor:middle" o:gfxdata="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" fillcolor="#a7caec [831]" strokecolor="#030e13 [484]" strokeweight="1.5pt">
+                <v:textbox>
+                  <w:txbxContent>
+                    <w:p>
+                      <w:pPr>
+                        <w:jc w:val="center"/>
+                        <w:rPr>
+                          <w:color w:val="EE0000"/>
+                        </w:rPr>
+                      </w:pPr>
+                      <w:r>
+                        <w:rPr>
+                          <w:color w:val="EE0000"/>
+                        </w:rPr>
+                        <w:t>PD</w:t>
+                      </w:r>
+                    </w:p>
+                  </w:txbxContent>
+                </v:textbox>
+              </v:rect>
+            </w:pict>
+          </mc:Fallback>
+        </mc:AlternateContent>
+      </w:r>
+      <w:r>
+        <w:rPr>
+          <w:noProof/>
+        </w:rPr>
+        <mc:AlternateContent>
+          <mc:Choice Requires="wps">
+            <w:drawing>
+              <wp:anchor distT="0" distB="0" distL="114300" distR="114300" simplePos="0" relativeHeight="251715584" behindDoc="0" locked="0" layoutInCell="1" allowOverlap="1" wp14:anchorId="3F708A80" wp14:editId="483EEE2A">
                 <wp:simplePos x="0" y="0"/>
                 <wp:positionH relativeFrom="column">
                   <wp:posOffset>-106045</wp:posOffset>
                 </wp:positionH>
                 <wp:positionV relativeFrom="paragraph">
-                  <wp:posOffset>2692400</wp:posOffset>
+                  <wp:posOffset>2971800</wp:posOffset>
                 </wp:positionV>
                 <wp:extent cx="592666" cy="270933"/>
                 <wp:effectExtent l="0" t="0" r="17145" b="15240"/>
                 <wp:wrapNone/>
-                <wp:docPr id="1264856494" name="Rectangle: Rounded Corners 42"/>
+                <wp:docPr id="1482251158" name="Rectangle: Rounded Corners 42"/>
                 <wp:cNvGraphicFramePr/>
                 <a:graphic xmlns:a="http://schemas.openxmlformats.org/drawingml/2006/main">
                   <a:graphicData uri="http://schemas.microsoft.com/office/word/2010/wordprocessingShape">
@@ -184,7 +685,7 @@
           </mc:Choice>
           <mc:Fallback>
             <w:pict>
-              <v:roundrect w14:anchorId="4213E445" id="_x0000_s1027" style="position:absolute;margin-left:-8.35pt;margin-top:212pt;width:46.65pt;height:21.35pt;z-index:251713536;visibility:visible;mso-wrap-style:square;mso-wrap-distance-left:9pt;mso-wrap-distance-top:0;mso-wrap-distance-right:9pt;mso-wrap-distance-bottom:0;mso-position-horizontal:absolute;mso-position-horizontal-relative:text;mso-position-vertical:absolute;mso-position-vertical-relative:text;v-text-anchor:middle" arcsize="10923f" o:gfxdata="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" fillcolor="#a7caec [831]" strokecolor="#030e13 [484]" strokeweight="1.5pt">
+              <v:roundrect w14:anchorId="3F708A80" id="_x0000_s1031" style="position:absolute;margin-left:-8.35pt;margin-top:234pt;width:46.65pt;height:21.35pt;z-index:251715584;visibility:visible;mso-wrap-style:square;mso-wrap-distance-left:9pt;mso-wrap-distance-top:0;mso-wrap-distance-right:9pt;mso-wrap-distance-bottom:0;mso-position-horizontal:absolute;mso-position-horizontal-relative:text;mso-position-vertical:absolute;mso-position-vertical-relative:text;v-text-anchor:middle" arcsize="10923f" o:gfxdata="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" fillcolor="#a7caec [831]" strokecolor="#030e13 [484]" strokeweight="1.5pt">
                 <v:stroke joinstyle="miter"/>
                 <v:textbox>
                   <w:txbxContent>
@@ -210,18 +711,18 @@
         <mc:AlternateContent>
           <mc:Choice Requires="wps">
             <w:drawing>
-              <wp:anchor distT="0" distB="0" distL="114300" distR="114300" simplePos="0" relativeHeight="251711488" behindDoc="0" locked="0" layoutInCell="1" allowOverlap="1" wp14:anchorId="4DF7580A" wp14:editId="4DFF0624">
+              <wp:anchor distT="0" distB="0" distL="114300" distR="114300" simplePos="0" relativeHeight="251713536" behindDoc="0" locked="0" layoutInCell="1" allowOverlap="1" wp14:anchorId="4213E445" wp14:editId="2EF5ADA0">
                 <wp:simplePos x="0" y="0"/>
                 <wp:positionH relativeFrom="column">
-                  <wp:posOffset>-105833</wp:posOffset>
+                  <wp:posOffset>-106045</wp:posOffset>
                 </wp:positionH>
                 <wp:positionV relativeFrom="paragraph">
-                  <wp:posOffset>2400300</wp:posOffset>
+                  <wp:posOffset>2692400</wp:posOffset>
                 </wp:positionV>
                 <wp:extent cx="592666" cy="270933"/>
                 <wp:effectExtent l="0" t="0" r="17145" b="15240"/>
                 <wp:wrapNone/>
-                <wp:docPr id="1601409632" name="Rectangle: Rounded Corners 42"/>
+                <wp:docPr id="1264856494" name="Rectangle: Rounded Corners 42"/>
                 <wp:cNvGraphicFramePr/>
                 <a:graphic xmlns:a="http://schemas.openxmlformats.org/drawingml/2006/main">
                   <a:graphicData uri="http://schemas.microsoft.com/office/word/2010/wordprocessingShape">
@@ -284,7 +785,7 @@
           </mc:Choice>
           <mc:Fallback>
             <w:pict>
-              <v:roundrect w14:anchorId="4DF7580A" id="_x0000_s1028" style="position:absolute;margin-left:-8.35pt;margin-top:189pt;width:46.65pt;height:21.35pt;z-index:251711488;visibility:visible;mso-wrap-style:square;mso-wrap-distance-left:9pt;mso-wrap-distance-top:0;mso-wrap-distance-right:9pt;mso-wrap-distance-bottom:0;mso-position-horizontal:absolute;mso-position-horizontal-relative:text;mso-position-vertical:absolute;mso-position-vertical-relative:text;v-text-anchor:middle" arcsize="10923f" o:gfxdata="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" fillcolor="#a7caec [831]" strokecolor="#030e13 [484]" strokeweight="1.5pt">
+              <v:roundrect w14:anchorId="4213E445" id="_x0000_s1032" style="position:absolute;margin-left:-8.35pt;margin-top:212pt;width:46.65pt;height:21.35pt;z-index:251713536;visibility:visible;mso-wrap-style:square;mso-wrap-distance-left:9pt;mso-wrap-distance-top:0;mso-wrap-distance-right:9pt;mso-wrap-distance-bottom:0;mso-position-horizontal:absolute;mso-position-horizontal-relative:text;mso-position-vertical:absolute;mso-position-vertical-relative:text;v-text-anchor:middle" arcsize="10923f" o:gfxdata="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" fillcolor="#a7caec [831]" strokecolor="#030e13 [484]" strokeweight="1.5pt">
                 <v:stroke joinstyle="miter"/>
                 <v:textbox>
                   <w:txbxContent>
@@ -362,11 +863,7 @@
           </mc:Choice>
           <mc:Fallback>
             <w:pict>
-              <v:shapetype w14:anchorId="3960A990" id="_x0000_t32" coordsize="21600,21600" o:spt="32" o:oned="t" path="m,l21600,21600e" filled="f">
-                <v:path arrowok="t" fillok="f" o:connecttype="none"/>
-                <o:lock v:ext="edit" shapetype="t"/>
-              </v:shapetype>
-              <v:shape id="Straight Arrow Connector 41" o:spid="_x0000_s1026" type="#_x0000_t32" style="position:absolute;margin-left:60.65pt;margin-top:226.65pt;width:13.65pt;height:1.35pt;flip:x;z-index:251710464;visibility:visible;mso-wrap-style:square;mso-wrap-distance-left:9pt;mso-wrap-distance-top:0;mso-wrap-distance-right:9pt;mso-wrap-distance-bottom:0;mso-position-horizontal:absolute;mso-position-horizontal-relative:text;mso-position-vertical:absolute;mso-position-vertical-relative:text" o:gfxdata="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" strokecolor="#4ea72e [3209]" strokeweight="1pt">
+              <v:shape w14:anchorId="796FDEB6" id="Straight Arrow Connector 41" o:spid="_x0000_s1026" type="#_x0000_t32" style="position:absolute;margin-left:60.65pt;margin-top:226.65pt;width:13.65pt;height:1.35pt;flip:x;z-index:251710464;visibility:visible;mso-wrap-style:square;mso-wrap-distance-left:9pt;mso-wrap-distance-top:0;mso-wrap-distance-right:9pt;mso-wrap-distance-bottom:0;mso-position-horizontal:absolute;mso-position-horizontal-relative:text;mso-position-vertical:absolute;mso-position-vertical-relative:text" o:gfxdata="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" strokecolor="#4ea72e [3209]" strokeweight="1pt">
                 <v:stroke endarrow="block" joinstyle="miter"/>
               </v:shape>
             </w:pict>
@@ -450,7 +947,7 @@
           </mc:Choice>
           <mc:Fallback>
             <w:pict>
-              <v:rect w14:anchorId="63A6B57F" id="Rectangle 40" o:spid="_x0000_s1029" style="position:absolute;margin-left:73.35pt;margin-top:211.65pt;width:83.35pt;height:27.35pt;z-index:251709440;visibility:visible;mso-wrap-style:square;mso-wrap-distance-left:9pt;mso-wrap-distance-top:0;mso-wrap-distance-right:9pt;mso-wrap-distance-bottom:0;mso-position-horizontal:absolute;mso-position-horizontal-relative:text;mso-position-vertical:absolute;mso-position-vertical-relative:text;v-text-anchor:middle" o:gfxdata="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" fillcolor="#156082 [3204]" strokecolor="#030e13 [484]" strokeweight="1.5pt">
+              <v:rect w14:anchorId="63A6B57F" id="Rectangle 40" o:spid="_x0000_s1033" style="position:absolute;margin-left:73.35pt;margin-top:211.65pt;width:83.35pt;height:27.35pt;z-index:251709440;visibility:visible;mso-wrap-style:square;mso-wrap-distance-left:9pt;mso-wrap-distance-top:0;mso-wrap-distance-right:9pt;mso-wrap-distance-bottom:0;mso-position-horizontal:absolute;mso-position-horizontal-relative:text;mso-position-vertical:absolute;mso-position-vertical-relative:text;v-text-anchor:middle" o:gfxdata="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" fillcolor="#156082 [3204]" strokecolor="#030e13 [484]" strokeweight="1.5pt">
                 <v:textbox>
                   <w:txbxContent>
                     <w:p>
@@ -533,10 +1030,7 @@
           </mc:Choice>
           <mc:Fallback>
             <w:pict>
-              <v:shapetype w14:anchorId="5F07244E" id="_x0000_t132" coordsize="21600,21600" o:spt="132" path="m10800,qx,3391l,18209qy10800,21600,21600,18209l21600,3391qy10800,xem,3391nfqy10800,6782,21600,3391e">
-                <v:path o:extrusionok="f" gradientshapeok="t" o:connecttype="custom" o:connectlocs="10800,6782;10800,0;0,10800;10800,21600;21600,10800" o:connectangles="270,270,180,90,0" textboxrect="0,6782,21600,18209"/>
-              </v:shapetype>
-              <v:shape id="Flowchart: Magnetic Disk 39" o:spid="_x0000_s1026" type="#_x0000_t132" style="position:absolute;margin-left:-27.65pt;margin-top:144.65pt;width:92.65pt;height:121pt;z-index:251708416;visibility:visible;mso-wrap-style:square;mso-wrap-distance-left:9pt;mso-wrap-distance-top:0;mso-wrap-distance-right:9pt;mso-wrap-distance-bottom:0;mso-position-horizontal:absolute;mso-position-horizontal-relative:text;mso-position-vertical:absolute;mso-position-vertical-relative:text;v-text-anchor:middle" o:gfxdata="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" fillcolor="#156082 [3204]" strokecolor="#030e13 [484]" strokeweight="1.5pt">
+              <v:shape w14:anchorId="537E80D8" id="Flowchart: Magnetic Disk 39" o:spid="_x0000_s1026" type="#_x0000_t132" style="position:absolute;margin-left:-27.65pt;margin-top:144.65pt;width:92.65pt;height:121pt;z-index:251708416;visibility:visible;mso-wrap-style:square;mso-wrap-distance-left:9pt;mso-wrap-distance-top:0;mso-wrap-distance-right:9pt;mso-wrap-distance-bottom:0;mso-position-horizontal:absolute;mso-position-horizontal-relative:text;mso-position-vertical:absolute;mso-position-vertical-relative:text;v-text-anchor:middle" o:gfxdata="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" fillcolor="#156082 [3204]" strokecolor="#030e13 [484]" strokeweight="1.5pt">
                 <v:stroke joinstyle="miter"/>
               </v:shape>
             </w:pict>
@@ -606,7 +1100,7 @@
           </mc:Choice>
           <mc:Fallback>
             <w:pict>
-              <v:rect w14:anchorId="18A6AC3F" id="Rectangle 14" o:spid="_x0000_s1026" style="position:absolute;margin-left:228.3pt;margin-top:94.65pt;width:25.65pt;height:17pt;z-index:251682816;visibility:visible;mso-wrap-style:square;mso-wrap-distance-left:9pt;mso-wrap-distance-top:0;mso-wrap-distance-right:9pt;mso-wrap-distance-bottom:0;mso-position-horizontal:absolute;mso-position-horizontal-relative:text;mso-position-vertical:absolute;mso-position-vertical-relative:text;v-text-anchor:middle" o:gfxdata="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" fillcolor="#156082 [3204]" strokecolor="#030e13 [484]" strokeweight="1.5pt"/>
+              <v:rect w14:anchorId="760E8934" id="Rectangle 14" o:spid="_x0000_s1026" style="position:absolute;margin-left:228.3pt;margin-top:94.65pt;width:25.65pt;height:17pt;z-index:251682816;visibility:visible;mso-wrap-style:square;mso-wrap-distance-left:9pt;mso-wrap-distance-top:0;mso-wrap-distance-right:9pt;mso-wrap-distance-bottom:0;mso-position-horizontal:absolute;mso-position-horizontal-relative:text;mso-position-vertical:absolute;mso-position-vertical-relative:text;v-text-anchor:middle" o:gfxdata="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" fillcolor="#156082 [3204]" strokecolor="#030e13 [484]" strokeweight="1.5pt"/>
             </w:pict>
           </mc:Fallback>
         </mc:AlternateContent>
@@ -674,7 +1168,7 @@
           </mc:Choice>
           <mc:Fallback>
             <w:pict>
-              <v:rect w14:anchorId="574E6743" id="Rectangle 14" o:spid="_x0000_s1026" style="position:absolute;margin-left:226.65pt;margin-top:73.35pt;width:25.65pt;height:17pt;z-index:251680768;visibility:visible;mso-wrap-style:square;mso-wrap-distance-left:9pt;mso-wrap-distance-top:0;mso-wrap-distance-right:9pt;mso-wrap-distance-bottom:0;mso-position-horizontal:absolute;mso-position-horizontal-relative:text;mso-position-vertical:absolute;mso-position-vertical-relative:text;v-text-anchor:middle" o:gfxdata="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" fillcolor="#156082 [3204]" strokecolor="#030e13 [484]" strokeweight="1.5pt"/>
+              <v:rect w14:anchorId="72F285AB" id="Rectangle 14" o:spid="_x0000_s1026" style="position:absolute;margin-left:226.65pt;margin-top:73.35pt;width:25.65pt;height:17pt;z-index:251680768;visibility:visible;mso-wrap-style:square;mso-wrap-distance-left:9pt;mso-wrap-distance-top:0;mso-wrap-distance-right:9pt;mso-wrap-distance-bottom:0;mso-position-horizontal:absolute;mso-position-horizontal-relative:text;mso-position-vertical:absolute;mso-position-vertical-relative:text;v-text-anchor:middle" o:gfxdata="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" fillcolor="#156082 [3204]" strokecolor="#030e13 [484]" strokeweight="1.5pt"/>
             </w:pict>
           </mc:Fallback>
         </mc:AlternateContent>
@@ -748,7 +1242,7 @@
           </mc:Choice>
           <mc:Fallback>
             <w:pict>
-              <v:rect w14:anchorId="126AD3D6" id="Rectangle 38" o:spid="_x0000_s1026" style="position:absolute;margin-left:260.35pt;margin-top:56.65pt;width:15.65pt;height:50pt;z-index:251707392;visibility:visible;mso-wrap-style:square;mso-wrap-distance-left:9pt;mso-wrap-distance-top:0;mso-wrap-distance-right:9pt;mso-wrap-distance-bottom:0;mso-position-horizontal:absolute;mso-position-horizontal-relative:text;mso-position-vertical:absolute;mso-position-vertical-relative:text;v-text-anchor:middle" o:gfxdata="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" fillcolor="#f1a983 [1941]" strokecolor="#030e13 [484]" strokeweight="1.5pt"/>
+              <v:rect w14:anchorId="3A33C03C" id="Rectangle 38" o:spid="_x0000_s1026" style="position:absolute;margin-left:260.35pt;margin-top:56.65pt;width:15.65pt;height:50pt;z-index:251707392;visibility:visible;mso-wrap-style:square;mso-wrap-distance-left:9pt;mso-wrap-distance-top:0;mso-wrap-distance-right:9pt;mso-wrap-distance-bottom:0;mso-position-horizontal:absolute;mso-position-horizontal-relative:text;mso-position-vertical:absolute;mso-position-vertical-relative:text;v-text-anchor:middle" o:gfxdata="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" fillcolor="#f1a983 [1941]" strokecolor="#030e13 [484]" strokeweight="1.5pt"/>
             </w:pict>
           </mc:Fallback>
         </mc:AlternateContent>
@@ -822,7 +1316,7 @@
           </mc:Choice>
           <mc:Fallback>
             <w:pict>
-              <v:oval w14:anchorId="374D4BD4" id="Oval 37" o:spid="_x0000_s1026" style="position:absolute;margin-left:295pt;margin-top:3.35pt;width:27.65pt;height:27.3pt;z-index:251706368;visibility:visible;mso-wrap-style:square;mso-wrap-distance-left:9pt;mso-wrap-distance-top:0;mso-wrap-distance-right:9pt;mso-wrap-distance-bottom:0;mso-position-horizontal:absolute;mso-position-horizontal-relative:text;mso-position-vertical:absolute;mso-position-vertical-relative:text;v-text-anchor:middle" o:gfxdata="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" fillcolor="#4e95d9 [1631]" strokecolor="#030e13 [484]" strokeweight="1.5pt">
+              <v:oval w14:anchorId="16E34B2F" id="Oval 37" o:spid="_x0000_s1026" style="position:absolute;margin-left:295pt;margin-top:3.35pt;width:27.65pt;height:27.3pt;z-index:251706368;visibility:visible;mso-wrap-style:square;mso-wrap-distance-left:9pt;mso-wrap-distance-top:0;mso-wrap-distance-right:9pt;mso-wrap-distance-bottom:0;mso-position-horizontal:absolute;mso-position-horizontal-relative:text;mso-position-vertical:absolute;mso-position-vertical-relative:text;v-text-anchor:middle" o:gfxdata="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" fillcolor="#4e95d9 [1631]" strokecolor="#030e13 [484]" strokeweight="1.5pt">
                 <v:stroke joinstyle="miter"/>
               </v:oval>
             </w:pict>
@@ -910,7 +1404,7 @@
           </mc:Choice>
           <mc:Fallback>
             <w:pict>
-              <v:rect w14:anchorId="28759536" id="Rectangle 34" o:spid="_x0000_s1030" style="position:absolute;margin-left:31pt;margin-top:37.65pt;width:30.35pt;height:26.65pt;z-index:251705344;visibility:visible;mso-wrap-style:square;mso-wrap-distance-left:9pt;mso-wrap-distance-top:0;mso-wrap-distance-right:9pt;mso-wrap-distance-bottom:0;mso-position-horizontal:absolute;mso-position-horizontal-relative:text;mso-position-vertical:absolute;mso-position-vertical-relative:text;v-text-anchor:middle" o:gfxdata="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" fillcolor="#5a5a5a [2109]" strokecolor="#030e13 [484]" strokeweight="1.5pt">
+              <v:rect w14:anchorId="28759536" id="Rectangle 34" o:spid="_x0000_s1034" style="position:absolute;margin-left:31pt;margin-top:37.65pt;width:30.35pt;height:26.65pt;z-index:251705344;visibility:visible;mso-wrap-style:square;mso-wrap-distance-left:9pt;mso-wrap-distance-top:0;mso-wrap-distance-right:9pt;mso-wrap-distance-bottom:0;mso-position-horizontal:absolute;mso-position-horizontal-relative:text;mso-position-vertical:absolute;mso-position-vertical-relative:text;v-text-anchor:middle" o:gfxdata="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" fillcolor="#5a5a5a [2109]" strokecolor="#030e13 [484]" strokeweight="1.5pt">
                 <v:textbox>
                   <w:txbxContent>
                     <w:p>
@@ -1003,7 +1497,7 @@
           </mc:Choice>
           <mc:Fallback>
             <w:pict>
-              <v:rect w14:anchorId="0C312886" id="Rectangle 33" o:spid="_x0000_s1031" style="position:absolute;margin-left:40.65pt;margin-top:67.35pt;width:30.35pt;height:28pt;z-index:251704320;visibility:visible;mso-wrap-style:square;mso-wrap-distance-left:9pt;mso-wrap-distance-top:0;mso-wrap-distance-right:9pt;mso-wrap-distance-bottom:0;mso-position-horizontal:absolute;mso-position-horizontal-relative:text;mso-position-vertical:absolute;mso-position-vertical-relative:text;v-text-anchor:middle" o:gfxdata="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" fillcolor="#156082 [3204]" strokecolor="#030e13 [484]" strokeweight="1.5pt">
+              <v:rect w14:anchorId="0C312886" id="Rectangle 33" o:spid="_x0000_s1035" style="position:absolute;margin-left:40.65pt;margin-top:67.35pt;width:30.35pt;height:28pt;z-index:251704320;visibility:visible;mso-wrap-style:square;mso-wrap-distance-left:9pt;mso-wrap-distance-top:0;mso-wrap-distance-right:9pt;mso-wrap-distance-bottom:0;mso-position-horizontal:absolute;mso-position-horizontal-relative:text;mso-position-vertical:absolute;mso-position-vertical-relative:text;v-text-anchor:middle" o:gfxdata="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" fillcolor="#156082 [3204]" strokecolor="#030e13 [484]" strokeweight="1.5pt">
                 <v:textbox>
                   <w:txbxContent>
                     <w:p>
@@ -1235,7 +1729,7 @@
           </mc:Choice>
           <mc:Fallback>
             <w:pict>
-              <v:rect w14:anchorId="43729577" id="Rectangle 30" o:spid="_x0000_s1032" style="position:absolute;margin-left:95.35pt;margin-top:98pt;width:33.35pt;height:24.65pt;z-index:251701248;visibility:visible;mso-wrap-style:square;mso-height-percent:0;mso-wrap-distance-left:9pt;mso-wrap-distance-top:0;mso-wrap-distance-right:9pt;mso-wrap-distance-bottom:0;mso-position-horizontal:absolute;mso-position-horizontal-relative:text;mso-position-vertical:absolute;mso-position-vertical-relative:text;mso-height-percent:0;mso-height-relative:margin;v-text-anchor:middle" o:gfxdata="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" fillcolor="#156082 [3204]" strokecolor="#030e13 [484]" strokeweight="1.5pt">
+              <v:rect w14:anchorId="43729577" id="Rectangle 30" o:spid="_x0000_s1036" style="position:absolute;margin-left:95.35pt;margin-top:98pt;width:33.35pt;height:24.65pt;z-index:251701248;visibility:visible;mso-wrap-style:square;mso-height-percent:0;mso-wrap-distance-left:9pt;mso-wrap-distance-top:0;mso-wrap-distance-right:9pt;mso-wrap-distance-bottom:0;mso-position-horizontal:absolute;mso-position-horizontal-relative:text;mso-position-vertical:absolute;mso-position-vertical-relative:text;mso-height-percent:0;mso-height-relative:margin;v-text-anchor:middle" o:gfxdata="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" fillcolor="#156082 [3204]" strokecolor="#030e13 [484]" strokeweight="1.5pt">
                 <v:textbox>
                   <w:txbxContent>
                     <w:p>
@@ -1260,7 +1754,7 @@
         <mc:AlternateContent>
           <mc:Choice Requires="wps">
             <w:drawing>
-              <wp:anchor distT="0" distB="0" distL="114300" distR="114300" simplePos="0" relativeHeight="251700224" behindDoc="0" locked="0" layoutInCell="1" allowOverlap="1" wp14:anchorId="78E12CE6" wp14:editId="329B46AC">
+              <wp:anchor distT="0" distB="0" distL="114300" distR="114300" simplePos="0" relativeHeight="251700224" behindDoc="0" locked="0" layoutInCell="1" allowOverlap="1" wp14:anchorId="78E12CE6" wp14:editId="70C873B7">
                 <wp:simplePos x="0" y="0"/>
                 <wp:positionH relativeFrom="column">
                   <wp:posOffset>1185333</wp:posOffset>
@@ -1312,111 +1806,9 @@
           </mc:Choice>
           <mc:Fallback>
             <w:pict>
-              <v:shape w14:anchorId="0127AE96" id="Straight Arrow Connector 29" o:spid="_x0000_s1026" type="#_x0000_t32" style="position:absolute;margin-left:93.35pt;margin-top:72.35pt;width:38.65pt;height:75pt;z-index:251700224;visibility:visible;mso-wrap-style:square;mso-wrap-distance-left:9pt;mso-wrap-distance-top:0;mso-wrap-distance-right:9pt;mso-wrap-distance-bottom:0;mso-position-horizontal:absolute;mso-position-horizontal-relative:text;mso-position-vertical:absolute;mso-position-vertical-relative:text" o:gfxdata="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" strokecolor="#4ea72e [3209]" strokeweight="1pt">
+              <v:shape w14:anchorId="299D2538" id="Straight Arrow Connector 29" o:spid="_x0000_s1026" type="#_x0000_t32" style="position:absolute;margin-left:93.35pt;margin-top:72.35pt;width:38.65pt;height:75pt;z-index:251700224;visibility:visible;mso-wrap-style:square;mso-wrap-distance-left:9pt;mso-wrap-distance-top:0;mso-wrap-distance-right:9pt;mso-wrap-distance-bottom:0;mso-position-horizontal:absolute;mso-position-horizontal-relative:text;mso-position-vertical:absolute;mso-position-vertical-relative:text" o:gfxdata="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" strokecolor="#4ea72e [3209]" strokeweight="1pt">
                 <v:stroke endarrow="block" joinstyle="miter"/>
               </v:shape>
-            </w:pict>
-          </mc:Fallback>
-        </mc:AlternateContent>
-      </w:r>
-      <w:r>
-        <w:rPr>
-          <w:noProof/>
-        </w:rPr>
-        <mc:AlternateContent>
-          <mc:Choice Requires="wps">
-            <w:drawing>
-              <wp:anchor distT="0" distB="0" distL="114300" distR="114300" simplePos="0" relativeHeight="251699200" behindDoc="0" locked="0" layoutInCell="1" allowOverlap="1" wp14:anchorId="6343382A" wp14:editId="756F7B35">
-                <wp:simplePos x="0" y="0"/>
-                <wp:positionH relativeFrom="column">
-                  <wp:posOffset>1003088</wp:posOffset>
-                </wp:positionH>
-                <wp:positionV relativeFrom="paragraph">
-                  <wp:posOffset>630767</wp:posOffset>
-                </wp:positionV>
-                <wp:extent cx="385021" cy="292100"/>
-                <wp:effectExtent l="0" t="0" r="15240" b="12700"/>
-                <wp:wrapNone/>
-                <wp:docPr id="961423995" name="Rectangle 25"/>
-                <wp:cNvGraphicFramePr/>
-                <a:graphic xmlns:a="http://schemas.openxmlformats.org/drawingml/2006/main">
-                  <a:graphicData uri="http://schemas.microsoft.com/office/word/2010/wordprocessingShape">
-                    <wps:wsp>
-                      <wps:cNvSpPr/>
-                      <wps:spPr>
-                        <a:xfrm>
-                          <a:off x="0" y="0"/>
-                          <a:ext cx="385021" cy="292100"/>
-                        </a:xfrm>
-                        <a:prstGeom prst="rect">
-                          <a:avLst/>
-                        </a:prstGeom>
-                        <a:solidFill>
-                          <a:schemeClr val="tx2">
-                            <a:lumMod val="25000"/>
-                            <a:lumOff val="75000"/>
-                          </a:schemeClr>
-                        </a:solidFill>
-                      </wps:spPr>
-                      <wps:style>
-                        <a:lnRef idx="2">
-                          <a:schemeClr val="accent1">
-                            <a:shade val="15000"/>
-                          </a:schemeClr>
-                        </a:lnRef>
-                        <a:fillRef idx="1">
-                          <a:schemeClr val="accent1"/>
-                        </a:fillRef>
-                        <a:effectRef idx="0">
-                          <a:schemeClr val="accent1"/>
-                        </a:effectRef>
-                        <a:fontRef idx="minor">
-                          <a:schemeClr val="lt1"/>
-                        </a:fontRef>
-                      </wps:style>
-                      <wps:txbx>
-                        <w:txbxContent>
-                          <w:p>
-                            <w:pPr>
-                              <w:jc w:val="center"/>
-                            </w:pPr>
-                            <w:r>
-                              <w:t>TD</w:t>
-                            </w:r>
-                          </w:p>
-                        </w:txbxContent>
-                      </wps:txbx>
-                      <wps:bodyPr rot="0" spcFirstLastPara="0" vertOverflow="overflow" horzOverflow="overflow" vert="horz" wrap="square" lIns="91440" tIns="45720" rIns="91440" bIns="45720" numCol="1" spcCol="0" rtlCol="0" fromWordArt="0" anchor="ctr" anchorCtr="0" forceAA="0" compatLnSpc="1">
-                        <a:prstTxWarp prst="textNoShape">
-                          <a:avLst/>
-                        </a:prstTxWarp>
-                        <a:noAutofit/>
-                      </wps:bodyPr>
-                    </wps:wsp>
-                  </a:graphicData>
-                </a:graphic>
-                <wp14:sizeRelH relativeFrom="margin">
-                  <wp14:pctWidth>0</wp14:pctWidth>
-                </wp14:sizeRelH>
-              </wp:anchor>
-            </w:drawing>
-          </mc:Choice>
-          <mc:Fallback>
-            <w:pict>
-              <v:rect w14:anchorId="6343382A" id="Rectangle 25" o:spid="_x0000_s1033" style="position:absolute;margin-left:79pt;margin-top:49.65pt;width:30.3pt;height:23pt;z-index:251699200;visibility:visible;mso-wrap-style:square;mso-width-percent:0;mso-wrap-distance-left:9pt;mso-wrap-distance-top:0;mso-wrap-distance-right:9pt;mso-wrap-distance-bottom:0;mso-position-horizontal:absolute;mso-position-horizontal-relative:text;mso-position-vertical:absolute;mso-position-vertical-relative:text;mso-width-percent:0;mso-width-relative:margin;v-text-anchor:middle" o:gfxdata="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" fillcolor="#a7caec [831]" strokecolor="#030e13 [484]" strokeweight="1.5pt">
-                <v:textbox>
-                  <w:txbxContent>
-                    <w:p>
-                      <w:pPr>
-                        <w:jc w:val="center"/>
-                      </w:pPr>
-                      <w:r>
-                        <w:t>TD</w:t>
-                      </w:r>
-                    </w:p>
-                  </w:txbxContent>
-                </v:textbox>
-              </v:rect>
             </w:pict>
           </mc:Fallback>
         </mc:AlternateContent>
@@ -1780,7 +2172,7 @@
           </mc:Choice>
           <mc:Fallback>
             <w:pict>
-              <v:rect w14:anchorId="5D863849" id="_x0000_s1034" style="position:absolute;margin-left:137.65pt;margin-top:18pt;width:30.3pt;height:23pt;z-index:251695104;visibility:visible;mso-wrap-style:square;mso-width-percent:0;mso-wrap-distance-left:9pt;mso-wrap-distance-top:0;mso-wrap-distance-right:9pt;mso-wrap-distance-bottom:0;mso-position-horizontal:absolute;mso-position-horizontal-relative:text;mso-position-vertical:absolute;mso-position-vertical-relative:text;mso-width-percent:0;mso-width-relative:margin;v-text-anchor:middle" o:gfxdata="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" fillcolor="#737373 [1614]" strokecolor="#030e13 [484]" strokeweight="1.5pt">
+              <v:rect w14:anchorId="5D863849" id="_x0000_s1037" style="position:absolute;margin-left:137.65pt;margin-top:18pt;width:30.3pt;height:23pt;z-index:251695104;visibility:visible;mso-wrap-style:square;mso-width-percent:0;mso-wrap-distance-left:9pt;mso-wrap-distance-top:0;mso-wrap-distance-right:9pt;mso-wrap-distance-bottom:0;mso-position-horizontal:absolute;mso-position-horizontal-relative:text;mso-position-vertical:absolute;mso-position-vertical-relative:text;mso-width-percent:0;mso-width-relative:margin;v-text-anchor:middle" o:gfxdata="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" fillcolor="#737373 [1614]" strokecolor="#030e13 [484]" strokeweight="1.5pt">
                 <v:textbox>
                   <w:txbxContent>
                     <w:p>
@@ -1873,7 +2265,7 @@
           </mc:Choice>
           <mc:Fallback>
             <w:pict>
-              <v:rect w14:anchorId="16177E5E" id="Rectangle 18" o:spid="_x0000_s1035" style="position:absolute;margin-left:90pt;margin-top:4.35pt;width:34.65pt;height:26.35pt;z-index:251686912;visibility:visible;mso-wrap-style:square;mso-wrap-distance-left:9pt;mso-wrap-distance-top:0;mso-wrap-distance-right:9pt;mso-wrap-distance-bottom:0;mso-position-horizontal:absolute;mso-position-horizontal-relative:text;mso-position-vertical:absolute;mso-position-vertical-relative:text;v-text-anchor:middle" o:gfxdata="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" fillcolor="#156082 [3204]" strokecolor="#030e13 [484]" strokeweight="1.5pt">
+              <v:rect w14:anchorId="16177E5E" id="Rectangle 18" o:spid="_x0000_s1038" style="position:absolute;margin-left:90pt;margin-top:4.35pt;width:34.65pt;height:26.35pt;z-index:251686912;visibility:visible;mso-wrap-style:square;mso-wrap-distance-left:9pt;mso-wrap-distance-top:0;mso-wrap-distance-right:9pt;mso-wrap-distance-bottom:0;mso-position-horizontal:absolute;mso-position-horizontal-relative:text;mso-position-vertical:absolute;mso-position-vertical-relative:text;v-text-anchor:middle" o:gfxdata="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" fillcolor="#156082 [3204]" strokecolor="#030e13 [484]" strokeweight="1.5pt">
                 <v:textbox>
                   <w:txbxContent>
                     <w:p>
@@ -2037,7 +2429,7 @@
           </mc:Choice>
           <mc:Fallback>
             <w:pict>
-              <v:rect w14:anchorId="27922F61" id="Rectangle 21" o:spid="_x0000_s1036" style="position:absolute;margin-left:111pt;margin-top:149.65pt;width:126.35pt;height:35.35pt;z-index:251692032;visibility:visible;mso-wrap-style:square;mso-width-percent:0;mso-wrap-distance-left:9pt;mso-wrap-distance-top:0;mso-wrap-distance-right:9pt;mso-wrap-distance-bottom:0;mso-position-horizontal:absolute;mso-position-horizontal-relative:text;mso-position-vertical:absolute;mso-position-vertical-relative:text;mso-width-percent:0;mso-width-relative:margin;v-text-anchor:middle" o:gfxdata="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" fillcolor="#156082 [3204]" strokecolor="#030e13 [484]" strokeweight="1.5pt">
+              <v:rect w14:anchorId="27922F61" id="Rectangle 21" o:spid="_x0000_s1039" style="position:absolute;margin-left:111pt;margin-top:149.65pt;width:126.35pt;height:35.35pt;z-index:251692032;visibility:visible;mso-wrap-style:square;mso-width-percent:0;mso-wrap-distance-left:9pt;mso-wrap-distance-top:0;mso-wrap-distance-right:9pt;mso-wrap-distance-bottom:0;mso-position-horizontal:absolute;mso-position-horizontal-relative:text;mso-position-vertical:absolute;mso-position-vertical-relative:text;mso-width-percent:0;mso-width-relative:margin;v-text-anchor:middle" o:gfxdata="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" fillcolor="#156082 [3204]" strokecolor="#030e13 [484]" strokeweight="1.5pt">
                 <v:textbox>
                   <w:txbxContent>
                     <w:p>
@@ -2266,7 +2658,7 @@
           </mc:Choice>
           <mc:Fallback>
             <w:pict>
-              <v:rect w14:anchorId="21EC3B95" id="Rectangle 17" o:spid="_x0000_s1037" style="position:absolute;margin-left:52pt;margin-top:11.9pt;width:32.65pt;height:28.45pt;z-index:251685888;visibility:visible;mso-wrap-style:square;mso-wrap-distance-left:9pt;mso-wrap-distance-top:0;mso-wrap-distance-right:9pt;mso-wrap-distance-bottom:0;mso-position-horizontal:absolute;mso-position-horizontal-relative:text;mso-position-vertical:absolute;mso-position-vertical-relative:text;v-text-anchor:middle" o:gfxdata="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" fillcolor="#156082 [3204]" strokecolor="#030e13 [484]" strokeweight="1.5pt">
+              <v:rect w14:anchorId="21EC3B95" id="Rectangle 17" o:spid="_x0000_s1040" style="position:absolute;margin-left:52pt;margin-top:11.9pt;width:32.65pt;height:28.45pt;z-index:251685888;visibility:visible;mso-wrap-style:square;mso-wrap-distance-left:9pt;mso-wrap-distance-top:0;mso-wrap-distance-right:9pt;mso-wrap-distance-bottom:0;mso-position-horizontal:absolute;mso-position-horizontal-relative:text;mso-position-vertical:absolute;mso-position-vertical-relative:text;v-text-anchor:middle" o:gfxdata="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" fillcolor="#156082 [3204]" strokecolor="#030e13 [484]" strokeweight="1.5pt">
                 <v:textbox>
                   <w:txbxContent>
                     <w:p>
@@ -2356,7 +2748,7 @@
           </mc:Choice>
           <mc:Fallback>
             <w:pict>
-              <v:rect w14:anchorId="108E5914" id="Rectangle 16" o:spid="_x0000_s1038" style="position:absolute;margin-left:-37pt;margin-top:-2pt;width:63pt;height:104.35pt;z-index:251684864;visibility:visible;mso-wrap-style:square;mso-wrap-distance-left:9pt;mso-wrap-distance-top:0;mso-wrap-distance-right:9pt;mso-wrap-distance-bottom:0;mso-position-horizontal:absolute;mso-position-horizontal-relative:text;mso-position-vertical:absolute;mso-position-vertical-relative:text;v-text-anchor:middle" o:gfxdata="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" fillcolor="#156082 [3204]" strokecolor="#030e13 [484]" strokeweight="1.5pt">
+              <v:rect w14:anchorId="108E5914" id="Rectangle 16" o:spid="_x0000_s1041" style="position:absolute;margin-left:-37pt;margin-top:-2pt;width:63pt;height:104.35pt;z-index:251684864;visibility:visible;mso-wrap-style:square;mso-wrap-distance-left:9pt;mso-wrap-distance-top:0;mso-wrap-distance-right:9pt;mso-wrap-distance-bottom:0;mso-position-horizontal:absolute;mso-position-horizontal-relative:text;mso-position-vertical:absolute;mso-position-vertical-relative:text;v-text-anchor:middle" o:gfxdata="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" fillcolor="#156082 [3204]" strokecolor="#030e13 [484]" strokeweight="1.5pt">
                 <v:textbox>
                   <w:txbxContent>
                     <w:p>
@@ -2446,7 +2838,7 @@
         <mc:AlternateContent>
           <mc:Choice Requires="wps">
             <w:drawing>
-              <wp:anchor distT="0" distB="0" distL="114300" distR="114300" simplePos="0" relativeHeight="251679744" behindDoc="0" locked="0" layoutInCell="1" allowOverlap="1" wp14:anchorId="4FB6E179" wp14:editId="5604D819">
+              <wp:anchor distT="0" distB="0" distL="114300" distR="114300" simplePos="0" relativeHeight="251679744" behindDoc="0" locked="0" layoutInCell="1" allowOverlap="1" wp14:anchorId="4FB6E179" wp14:editId="3A987CE3">
                 <wp:simplePos x="0" y="0"/>
                 <wp:positionH relativeFrom="column">
                   <wp:posOffset>2853267</wp:posOffset>
@@ -2516,7 +2908,7 @@
           </mc:Choice>
           <mc:Fallback>
             <w:pict>
-              <v:rect w14:anchorId="4FB6E179" id="Rectangle 13" o:spid="_x0000_s1039" style="position:absolute;margin-left:224.65pt;margin-top:50.35pt;width:30.35pt;height:19pt;z-index:251679744;visibility:visible;mso-wrap-style:square;mso-wrap-distance-left:9pt;mso-wrap-distance-top:0;mso-wrap-distance-right:9pt;mso-wrap-distance-bottom:0;mso-position-horizontal:absolute;mso-position-horizontal-relative:text;mso-position-vertical:absolute;mso-position-vertical-relative:text;v-text-anchor:middle" o:gfxdata="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" fillcolor="#156082 [3204]" strokecolor="#030e13 [484]" strokeweight="1.5pt">
+              <v:rect w14:anchorId="4FB6E179" id="Rectangle 13" o:spid="_x0000_s1042" style="position:absolute;margin-left:224.65pt;margin-top:50.35pt;width:30.35pt;height:19pt;z-index:251679744;visibility:visible;mso-wrap-style:square;mso-wrap-distance-left:9pt;mso-wrap-distance-top:0;mso-wrap-distance-right:9pt;mso-wrap-distance-bottom:0;mso-position-horizontal:absolute;mso-position-horizontal-relative:text;mso-position-vertical:absolute;mso-position-vertical-relative:text;v-text-anchor:middle" o:gfxdata="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" fillcolor="#156082 [3204]" strokecolor="#030e13 [484]" strokeweight="1.5pt">
                 <v:textbox>
                   <w:txbxContent>
                     <w:p>
@@ -3090,7 +3482,7 @@
           </mc:Choice>
           <mc:Fallback>
             <w:pict>
-              <v:rect w14:anchorId="2D0FD668" id="Rectangle 9" o:spid="_x0000_s1026" style="position:absolute;margin-left:403.65pt;margin-top:-14.65pt;width:35.35pt;height:22.65pt;z-index:251671552;visibility:visible;mso-wrap-style:square;mso-wrap-distance-left:9pt;mso-wrap-distance-top:0;mso-wrap-distance-right:9pt;mso-wrap-distance-bottom:0;mso-position-horizontal:absolute;mso-position-horizontal-relative:text;mso-position-vertical:absolute;mso-position-vertical-relative:text;v-text-anchor:middle" o:gfxdata="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" fillcolor="#e97132 [3205]" strokecolor="#030e13 [484]" strokeweight="1.5pt"/>
+              <v:rect w14:anchorId="15E4D1B3" id="Rectangle 9" o:spid="_x0000_s1026" style="position:absolute;margin-left:403.65pt;margin-top:-14.65pt;width:35.35pt;height:22.65pt;z-index:251671552;visibility:visible;mso-wrap-style:square;mso-wrap-distance-left:9pt;mso-wrap-distance-top:0;mso-wrap-distance-right:9pt;mso-wrap-distance-bottom:0;mso-position-horizontal:absolute;mso-position-horizontal-relative:text;mso-position-vertical:absolute;mso-position-vertical-relative:text;v-text-anchor:middle" o:gfxdata="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" fillcolor="#e97132 [3205]" strokecolor="#030e13 [484]" strokeweight="1.5pt"/>
             </w:pict>
           </mc:Fallback>
         </mc:AlternateContent>
@@ -3157,7 +3549,10 @@
                               <w:t>todos</w:t>
                             </w:r>
                             <w:r>
-                              <w:t>/edit/2</w:t>
+                              <w:t>/</w:t>
+                            </w:r>
+                            <w:r>
+                              <w:t>view/3</w:t>
                             </w:r>
                           </w:p>
                         </w:txbxContent>
@@ -3176,7 +3571,7 @@
           </mc:Choice>
           <mc:Fallback>
             <w:pict>
-              <v:rect w14:anchorId="6EB61545" id="Rectangle 5" o:spid="_x0000_s1040" style="position:absolute;margin-left:-43.3pt;margin-top:-36pt;width:219.65pt;height:22.65pt;z-index:251667456;visibility:visible;mso-wrap-style:square;mso-wrap-distance-left:9pt;mso-wrap-distance-top:0;mso-wrap-distance-right:9pt;mso-wrap-distance-bottom:0;mso-position-horizontal:absolute;mso-position-horizontal-relative:text;mso-position-vertical:absolute;mso-position-vertical-relative:text;v-text-anchor:middle" o:gfxdata="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" fillcolor="#156082 [3204]" strokecolor="#030e13 [484]" strokeweight="1.5pt">
+              <v:rect w14:anchorId="6EB61545" id="Rectangle 5" o:spid="_x0000_s1043" style="position:absolute;margin-left:-43.3pt;margin-top:-36pt;width:219.65pt;height:22.65pt;z-index:251667456;visibility:visible;mso-wrap-style:square;mso-wrap-distance-left:9pt;mso-wrap-distance-top:0;mso-wrap-distance-right:9pt;mso-wrap-distance-bottom:0;mso-position-horizontal:absolute;mso-position-horizontal-relative:text;mso-position-vertical:absolute;mso-position-vertical-relative:text;v-text-anchor:middle" o:gfxdata="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" fillcolor="#156082 [3204]" strokecolor="#030e13 [484]" strokeweight="1.5pt">
                 <v:textbox>
                   <w:txbxContent>
                     <w:p>
@@ -3190,7 +3585,10 @@
                         <w:t>todos</w:t>
                       </w:r>
                       <w:r>
-                        <w:t>/edit/2</w:t>
+                        <w:t>/</w:t>
+                      </w:r>
+                      <w:r>
+                        <w:t>view/3</w:t>
                       </w:r>
                     </w:p>
                   </w:txbxContent>
@@ -3349,7 +3747,7 @@
           </mc:Choice>
           <mc:Fallback>
             <w:pict>
-              <v:rect w14:anchorId="3C591077" id="Rectangle 8" o:spid="_x0000_s1041" style="position:absolute;margin-left:337.35pt;margin-top:-16.35pt;width:38pt;height:74.65pt;z-index:251670528;visibility:visible;mso-wrap-style:square;mso-wrap-distance-left:9pt;mso-wrap-distance-top:0;mso-wrap-distance-right:9pt;mso-wrap-distance-bottom:0;mso-position-horizontal:absolute;mso-position-horizontal-relative:text;mso-position-vertical:absolute;mso-position-vertical-relative:text;v-text-anchor:middle" o:gfxdata="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" fillcolor="#156082 [3204]" strokecolor="#030e13 [484]" strokeweight="1.5pt">
+              <v:rect w14:anchorId="3C591077" id="Rectangle 8" o:spid="_x0000_s1044" style="position:absolute;margin-left:337.35pt;margin-top:-16.35pt;width:38pt;height:74.65pt;z-index:251670528;visibility:visible;mso-wrap-style:square;mso-wrap-distance-left:9pt;mso-wrap-distance-top:0;mso-wrap-distance-right:9pt;mso-wrap-distance-bottom:0;mso-position-horizontal:absolute;mso-position-horizontal-relative:text;mso-position-vertical:absolute;mso-position-vertical-relative:text;v-text-anchor:middle" o:gfxdata="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" fillcolor="#156082 [3204]" strokecolor="#030e13 [484]" strokeweight="1.5pt">
                 <v:textbox>
                   <w:txbxContent>
                     <w:p>
@@ -3919,7 +4317,7 @@
   <w:style w:type="paragraph" w:default="1" w:styleId="Normal">
     <w:name w:val="Normal"/>
     <w:qFormat/>
-    <w:rsid w:val="00B2358A"/>
+    <w:rsid w:val="00274AF7"/>
   </w:style>
   <w:style w:type="paragraph" w:styleId="Heading1">
     <w:name w:val="heading 1"/>

</xml_diff>